<commit_message>
re-created project report and changes in code
</commit_message>
<xml_diff>
--- a/project report final.docx
+++ b/project report final.docx
@@ -3010,7 +3010,44 @@
           <w:sz w:val="28"/>
           <w:szCs w:val="28"/>
         </w:rPr>
-        <w:t xml:space="preserve">Built using HTML and CSS. HTML (Hyper Text Markup Language) </w:t>
+        <w:t>Built using HTML</w:t>
+      </w:r>
+      <w:r>
+        <w:rPr>
+          <w:sz w:val="28"/>
+          <w:szCs w:val="28"/>
+        </w:rPr>
+        <w:t>,</w:t>
+      </w:r>
+      <w:r>
+        <w:rPr>
+          <w:sz w:val="28"/>
+          <w:szCs w:val="28"/>
+        </w:rPr>
+        <w:t xml:space="preserve"> </w:t>
+      </w:r>
+      <w:proofErr w:type="gramStart"/>
+      <w:r>
+        <w:rPr>
+          <w:sz w:val="28"/>
+          <w:szCs w:val="28"/>
+        </w:rPr>
+        <w:t>CSS</w:t>
+      </w:r>
+      <w:proofErr w:type="gramEnd"/>
+      <w:r>
+        <w:rPr>
+          <w:sz w:val="28"/>
+          <w:szCs w:val="28"/>
+        </w:rPr>
+        <w:t xml:space="preserve"> and java-script</w:t>
+      </w:r>
+      <w:r>
+        <w:rPr>
+          <w:sz w:val="28"/>
+          <w:szCs w:val="28"/>
+        </w:rPr>
+        <w:t xml:space="preserve">. HTML (Hyper Text Markup Language) </w:t>
       </w:r>
       <w:r>
         <w:rPr>
@@ -3071,39 +3108,47 @@
     </w:p>
     <w:p>
       <w:pPr>
-        <w:spacing w:line="360" w:lineRule="auto"/>
-        <w:rPr>
-          <w:sz w:val="24"/>
-          <w:szCs w:val="24"/>
-        </w:rPr>
-      </w:pPr>
-    </w:p>
-    <w:p>
-      <w:pPr>
-        <w:spacing w:line="360" w:lineRule="auto"/>
-        <w:rPr>
-          <w:sz w:val="24"/>
-          <w:szCs w:val="24"/>
-        </w:rPr>
-      </w:pPr>
-    </w:p>
-    <w:p>
-      <w:pPr>
-        <w:spacing w:line="360" w:lineRule="auto"/>
-        <w:rPr>
-          <w:sz w:val="24"/>
-          <w:szCs w:val="24"/>
-        </w:rPr>
-      </w:pPr>
-    </w:p>
-    <w:p>
-      <w:pPr>
-        <w:spacing w:line="360" w:lineRule="auto"/>
-        <w:rPr>
-          <w:sz w:val="24"/>
-          <w:szCs w:val="24"/>
-        </w:rPr>
-      </w:pPr>
+        <w:numPr>
+          <w:ilvl w:val="0"/>
+          <w:numId w:val="4"/>
+        </w:numPr>
+        <w:spacing w:line="360" w:lineRule="auto"/>
+        <w:jc w:val="both"/>
+        <w:rPr>
+          <w:sz w:val="28"/>
+          <w:szCs w:val="28"/>
+        </w:rPr>
+      </w:pPr>
+      <w:r>
+        <w:rPr>
+          <w:sz w:val="28"/>
+          <w:szCs w:val="28"/>
+        </w:rPr>
+        <w:t xml:space="preserve">JavaScript is a light-weight object-oriented programming language that is used by several websites for scripting </w:t>
+      </w:r>
+      <w:proofErr w:type="gramStart"/>
+      <w:r>
+        <w:rPr>
+          <w:sz w:val="28"/>
+          <w:szCs w:val="28"/>
+        </w:rPr>
+        <w:t>the webpages</w:t>
+      </w:r>
+      <w:proofErr w:type="gramEnd"/>
+      <w:r>
+        <w:rPr>
+          <w:sz w:val="28"/>
+          <w:szCs w:val="28"/>
+        </w:rPr>
+        <w:t>. It is an interpreted, full-fledged programming language. JavaScript enables dynamic interactivity on websites when it is applied to an HTML documen</w:t>
+      </w:r>
+      <w:r>
+        <w:rPr>
+          <w:sz w:val="28"/>
+          <w:szCs w:val="28"/>
+        </w:rPr>
+        <w:t>t.</w:t>
+      </w:r>
     </w:p>
     <w:p>
       <w:pPr>
@@ -3273,7 +3318,6 @@
           <w:szCs w:val="28"/>
           <w:u w:val="single"/>
         </w:rPr>
-        <w:lastRenderedPageBreak/>
         <w:t>Key Features</w:t>
       </w:r>
     </w:p>
@@ -3579,18 +3623,6 @@
       <w:pPr>
         <w:spacing w:line="360" w:lineRule="auto"/>
         <w:jc w:val="center"/>
-        <w:rPr>
-          <w:b/>
-          <w:bCs/>
-          <w:sz w:val="28"/>
-          <w:szCs w:val="28"/>
-          <w:u w:val="single"/>
-        </w:rPr>
-      </w:pPr>
-    </w:p>
-    <w:p>
-      <w:pPr>
-        <w:spacing w:line="360" w:lineRule="auto"/>
         <w:rPr>
           <w:b/>
           <w:bCs/>
@@ -3806,7 +3838,51 @@
           <w:sz w:val="28"/>
           <w:szCs w:val="28"/>
         </w:rPr>
-        <w:t>Code quality: The project demonstrates good coding practices, such as clean and organized code structure, proper use of HTML and CSS , and adherence to web development best practices.</w:t>
+        <w:t xml:space="preserve">Code quality: The project demonstrates good coding practices, such as clean and organized code structure, proper use of </w:t>
+      </w:r>
+      <w:proofErr w:type="gramStart"/>
+      <w:r>
+        <w:rPr>
+          <w:sz w:val="28"/>
+          <w:szCs w:val="28"/>
+        </w:rPr>
+        <w:t xml:space="preserve">HTML </w:t>
+      </w:r>
+      <w:r>
+        <w:rPr>
+          <w:sz w:val="28"/>
+          <w:szCs w:val="28"/>
+        </w:rPr>
+        <w:t>,</w:t>
+      </w:r>
+      <w:r>
+        <w:rPr>
+          <w:sz w:val="28"/>
+          <w:szCs w:val="28"/>
+        </w:rPr>
+        <w:t>CSS</w:t>
+      </w:r>
+      <w:proofErr w:type="gramEnd"/>
+      <w:r>
+        <w:rPr>
+          <w:sz w:val="28"/>
+          <w:szCs w:val="28"/>
+        </w:rPr>
+        <w:t xml:space="preserve"> </w:t>
+      </w:r>
+      <w:r>
+        <w:rPr>
+          <w:sz w:val="28"/>
+          <w:szCs w:val="28"/>
+        </w:rPr>
+        <w:t>and Java-script</w:t>
+      </w:r>
+      <w:r>
+        <w:rPr>
+          <w:sz w:val="28"/>
+          <w:szCs w:val="28"/>
+        </w:rPr>
+        <w:t>, and adherence to web development best practices.</w:t>
       </w:r>
     </w:p>
     <w:p>

</xml_diff>